<commit_message>
Forgot to update rev info on back silkscreen
</commit_message>
<xml_diff>
--- a/CascoLogix_MSP430AFE253_Experimeter_Board_User_Guide.docx
+++ b/CascoLogix_MSP430AFE253_Experimeter_Board_User_Guide.docx
@@ -2536,8 +2536,6 @@
         </w:rPr>
         <w:t>MHz Ceramic Resonator</w:t>
       </w:r>
-      <w:bookmarkStart w:id="2" w:name="_GoBack"/>
-      <w:bookmarkEnd w:id="2"/>
     </w:p>
     <w:p>
       <w:pPr>
@@ -3172,12 +3170,12 @@
       <w:pPr>
         <w:pStyle w:val="Heading1"/>
       </w:pPr>
-      <w:bookmarkStart w:id="3" w:name="_Toc396569410"/>
+      <w:bookmarkStart w:id="2" w:name="_Toc396569410"/>
       <w:r>
         <w:lastRenderedPageBreak/>
         <w:t>Board Features</w:t>
       </w:r>
-      <w:bookmarkEnd w:id="3"/>
+      <w:bookmarkEnd w:id="2"/>
     </w:p>
     <w:p>
       <w:r>
@@ -6103,11 +6101,11 @@
       <w:pPr>
         <w:pStyle w:val="Heading2"/>
       </w:pPr>
-      <w:bookmarkStart w:id="4" w:name="_Toc396569411"/>
+      <w:bookmarkStart w:id="3" w:name="_Toc396569411"/>
       <w:r>
         <w:t>Mini USB Connector</w:t>
       </w:r>
-      <w:bookmarkEnd w:id="4"/>
+      <w:bookmarkEnd w:id="3"/>
     </w:p>
     <w:p>
       <w:r>
@@ -6166,11 +6164,11 @@
       <w:pPr>
         <w:pStyle w:val="Heading2"/>
       </w:pPr>
-      <w:bookmarkStart w:id="5" w:name="_Toc396569412"/>
+      <w:bookmarkStart w:id="4" w:name="_Toc396569412"/>
       <w:r>
         <w:t>External Power Connector</w:t>
       </w:r>
-      <w:bookmarkEnd w:id="5"/>
+      <w:bookmarkEnd w:id="4"/>
     </w:p>
     <w:p>
       <w:r>
@@ -6196,12 +6194,12 @@
       <w:pPr>
         <w:pStyle w:val="Heading2"/>
       </w:pPr>
-      <w:bookmarkStart w:id="6" w:name="_Toc396569413"/>
+      <w:bookmarkStart w:id="5" w:name="_Toc396569413"/>
       <w:r>
         <w:lastRenderedPageBreak/>
         <w:t>Analog Connections</w:t>
       </w:r>
-      <w:bookmarkEnd w:id="6"/>
+      <w:bookmarkEnd w:id="5"/>
     </w:p>
     <w:p>
       <w:r>
@@ -7954,11 +7952,11 @@
       <w:pPr>
         <w:pStyle w:val="Heading2"/>
       </w:pPr>
-      <w:bookmarkStart w:id="7" w:name="_Toc396569414"/>
+      <w:bookmarkStart w:id="6" w:name="_Toc396569414"/>
       <w:r>
         <w:t>GPIO Header</w:t>
       </w:r>
-      <w:bookmarkEnd w:id="7"/>
+      <w:bookmarkEnd w:id="6"/>
     </w:p>
     <w:p>
       <w:r>
@@ -9570,12 +9568,12 @@
       <w:pPr>
         <w:pStyle w:val="Heading2"/>
       </w:pPr>
-      <w:bookmarkStart w:id="8" w:name="_Toc396569415"/>
+      <w:bookmarkStart w:id="7" w:name="_Toc396569415"/>
       <w:r>
         <w:lastRenderedPageBreak/>
         <w:t>3.3V Jumper</w:t>
       </w:r>
-      <w:bookmarkEnd w:id="8"/>
+      <w:bookmarkEnd w:id="7"/>
     </w:p>
     <w:p>
       <w:r>
@@ -9841,11 +9839,11 @@
       <w:pPr>
         <w:pStyle w:val="Heading2"/>
       </w:pPr>
-      <w:bookmarkStart w:id="9" w:name="_Toc396569416"/>
+      <w:bookmarkStart w:id="8" w:name="_Toc396569416"/>
       <w:r>
         <w:t>TX &amp; RX Jumper</w:t>
       </w:r>
-      <w:bookmarkEnd w:id="9"/>
+      <w:bookmarkEnd w:id="8"/>
     </w:p>
     <w:p>
       <w:r>
@@ -10310,11 +10308,11 @@
       <w:pPr>
         <w:pStyle w:val="Heading2"/>
       </w:pPr>
-      <w:bookmarkStart w:id="10" w:name="_Toc396569417"/>
+      <w:bookmarkStart w:id="9" w:name="_Toc396569417"/>
       <w:r>
         <w:t>Spy-by-Wire Debug Header</w:t>
       </w:r>
-      <w:bookmarkEnd w:id="10"/>
+      <w:bookmarkEnd w:id="9"/>
     </w:p>
     <w:p>
       <w:r>
@@ -11175,11 +11173,11 @@
       <w:pPr>
         <w:pStyle w:val="Heading2"/>
       </w:pPr>
-      <w:bookmarkStart w:id="11" w:name="_Toc396569418"/>
+      <w:bookmarkStart w:id="10" w:name="_Toc396569418"/>
       <w:r>
         <w:t>Reset Pushbutton</w:t>
       </w:r>
-      <w:bookmarkEnd w:id="11"/>
+      <w:bookmarkEnd w:id="10"/>
     </w:p>
     <w:p>
       <w:r>
@@ -11190,14 +11188,14 @@
       <w:pPr>
         <w:pStyle w:val="Heading2"/>
       </w:pPr>
-      <w:bookmarkStart w:id="12" w:name="_Toc396569419"/>
+      <w:bookmarkStart w:id="11" w:name="_Toc396569419"/>
       <w:r>
         <w:t xml:space="preserve">Blue </w:t>
       </w:r>
       <w:r>
         <w:t>User LED</w:t>
       </w:r>
-      <w:bookmarkEnd w:id="12"/>
+      <w:bookmarkEnd w:id="11"/>
     </w:p>
     <w:p>
       <w:r>
@@ -11208,12 +11206,12 @@
       <w:pPr>
         <w:pStyle w:val="Heading2"/>
       </w:pPr>
-      <w:bookmarkStart w:id="13" w:name="_Toc396569420"/>
+      <w:bookmarkStart w:id="12" w:name="_Toc396569420"/>
       <w:r>
         <w:lastRenderedPageBreak/>
         <w:t>User Switch 1</w:t>
       </w:r>
-      <w:bookmarkEnd w:id="13"/>
+      <w:bookmarkEnd w:id="12"/>
     </w:p>
     <w:p>
       <w:r>
@@ -11224,11 +11222,11 @@
       <w:pPr>
         <w:pStyle w:val="Heading2"/>
       </w:pPr>
-      <w:bookmarkStart w:id="14" w:name="_Toc396569421"/>
+      <w:bookmarkStart w:id="13" w:name="_Toc396569421"/>
       <w:r>
         <w:t>User Switch 2</w:t>
       </w:r>
-      <w:bookmarkEnd w:id="14"/>
+      <w:bookmarkEnd w:id="13"/>
     </w:p>
     <w:p>
       <w:r>
@@ -11239,11 +11237,11 @@
       <w:pPr>
         <w:pStyle w:val="Heading2"/>
       </w:pPr>
-      <w:bookmarkStart w:id="15" w:name="_Toc396569422"/>
+      <w:bookmarkStart w:id="14" w:name="_Toc396569422"/>
       <w:r>
         <w:t>UART RX LED</w:t>
       </w:r>
-      <w:bookmarkEnd w:id="15"/>
+      <w:bookmarkEnd w:id="14"/>
     </w:p>
     <w:p>
       <w:r>
@@ -11254,11 +11252,11 @@
       <w:pPr>
         <w:pStyle w:val="Heading2"/>
       </w:pPr>
-      <w:bookmarkStart w:id="16" w:name="_Toc396569423"/>
+      <w:bookmarkStart w:id="15" w:name="_Toc396569423"/>
       <w:r>
         <w:t>UART TX LED</w:t>
       </w:r>
-      <w:bookmarkEnd w:id="16"/>
+      <w:bookmarkEnd w:id="15"/>
     </w:p>
     <w:p>
       <w:r>
@@ -11283,12 +11281,12 @@
       <w:pPr>
         <w:pStyle w:val="Heading1"/>
       </w:pPr>
-      <w:bookmarkStart w:id="17" w:name="_Toc396569424"/>
+      <w:bookmarkStart w:id="16" w:name="_Toc396569424"/>
       <w:r>
         <w:lastRenderedPageBreak/>
         <w:t>Schematic</w:t>
       </w:r>
-      <w:bookmarkEnd w:id="17"/>
+      <w:bookmarkEnd w:id="16"/>
     </w:p>
     <w:p>
       <w:pPr>
@@ -11302,7 +11300,7 @@
           <wp:inline distT="0" distB="0" distL="0" distR="0">
             <wp:extent cx="7625751" cy="5731688"/>
             <wp:effectExtent l="0" t="0" r="0" b="2540"/>
-            <wp:docPr id="2" name="Picture 2"/>
+            <wp:docPr id="3" name="Picture 3"/>
             <wp:cNvGraphicFramePr>
               <a:graphicFrameLocks xmlns:a="http://schemas.openxmlformats.org/drawingml/2006/main" noChangeAspect="1"/>
             </wp:cNvGraphicFramePr>
@@ -11331,7 +11329,7 @@
                   <pic:spPr bwMode="auto">
                     <a:xfrm>
                       <a:off x="0" y="0"/>
-                      <a:ext cx="7632510" cy="5736768"/>
+                      <a:ext cx="7629487" cy="5734496"/>
                     </a:xfrm>
                     <a:prstGeom prst="rect">
                       <a:avLst/>
@@ -11352,22 +11350,22 @@
       <w:pPr>
         <w:pStyle w:val="Heading1"/>
       </w:pPr>
-      <w:bookmarkStart w:id="18" w:name="_Toc396569425"/>
+      <w:bookmarkStart w:id="17" w:name="_Toc396569425"/>
       <w:r>
         <w:lastRenderedPageBreak/>
         <w:t>Board Layout</w:t>
       </w:r>
-      <w:bookmarkEnd w:id="18"/>
+      <w:bookmarkEnd w:id="17"/>
     </w:p>
     <w:p>
       <w:pPr>
         <w:pStyle w:val="Heading2"/>
       </w:pPr>
-      <w:bookmarkStart w:id="19" w:name="_Toc396569426"/>
+      <w:bookmarkStart w:id="18" w:name="_Toc396569426"/>
       <w:r>
         <w:t>Silkscreen Top</w:t>
       </w:r>
-      <w:bookmarkEnd w:id="19"/>
+      <w:bookmarkEnd w:id="18"/>
     </w:p>
     <w:p>
       <w:r>
@@ -11443,12 +11441,12 @@
       <w:pPr>
         <w:pStyle w:val="Heading2"/>
       </w:pPr>
-      <w:bookmarkStart w:id="20" w:name="_Toc396569427"/>
+      <w:bookmarkStart w:id="19" w:name="_Toc396569427"/>
       <w:r>
         <w:lastRenderedPageBreak/>
         <w:t>Top Copper</w:t>
       </w:r>
-      <w:bookmarkEnd w:id="20"/>
+      <w:bookmarkEnd w:id="19"/>
     </w:p>
     <w:p>
       <w:pPr>
@@ -11527,7 +11525,7 @@
       <w:pPr>
         <w:pStyle w:val="Heading2"/>
       </w:pPr>
-      <w:bookmarkStart w:id="21" w:name="_Toc396569428"/>
+      <w:bookmarkStart w:id="20" w:name="_Toc396569428"/>
       <w:r>
         <w:lastRenderedPageBreak/>
         <w:t>Bottom</w:t>
@@ -11535,7 +11533,7 @@
       <w:r>
         <w:t xml:space="preserve"> Copper</w:t>
       </w:r>
-      <w:bookmarkEnd w:id="21"/>
+      <w:bookmarkEnd w:id="20"/>
     </w:p>
     <w:p>
       <w:pPr>
@@ -11614,12 +11612,12 @@
       <w:pPr>
         <w:pStyle w:val="Heading2"/>
       </w:pPr>
-      <w:bookmarkStart w:id="22" w:name="_Toc396569429"/>
+      <w:bookmarkStart w:id="21" w:name="_Toc396569429"/>
       <w:r>
         <w:lastRenderedPageBreak/>
         <w:t>Silkscreen Bottom</w:t>
       </w:r>
-      <w:bookmarkEnd w:id="22"/>
+      <w:bookmarkEnd w:id="21"/>
     </w:p>
     <w:p>
       <w:r>
@@ -11628,9 +11626,9 @@
         </w:rPr>
         <w:drawing>
           <wp:inline distT="0" distB="0" distL="0" distR="0">
-            <wp:extent cx="4599740" cy="9153044"/>
-            <wp:effectExtent l="0" t="9842" r="952" b="953"/>
-            <wp:docPr id="10" name="Picture 10"/>
+            <wp:extent cx="4583604" cy="9109157"/>
+            <wp:effectExtent l="4127" t="0" r="0" b="0"/>
+            <wp:docPr id="4" name="Picture 4"/>
             <wp:cNvGraphicFramePr>
               <a:graphicFrameLocks xmlns:a="http://schemas.openxmlformats.org/drawingml/2006/main" noChangeAspect="1"/>
             </wp:cNvGraphicFramePr>
@@ -11638,7 +11636,7 @@
               <a:graphicData uri="http://schemas.openxmlformats.org/drawingml/2006/picture">
                 <pic:pic xmlns:pic="http://schemas.openxmlformats.org/drawingml/2006/picture">
                   <pic:nvPicPr>
-                    <pic:cNvPr id="0" name="Picture 8"/>
+                    <pic:cNvPr id="0" name="Picture 2"/>
                     <pic:cNvPicPr>
                       <a:picLocks noChangeAspect="1" noChangeArrowheads="1"/>
                     </pic:cNvPicPr>
@@ -11659,7 +11657,7 @@
                   <pic:spPr bwMode="auto">
                     <a:xfrm rot="5400000">
                       <a:off x="0" y="0"/>
-                      <a:ext cx="4601873" cy="9157288"/>
+                      <a:ext cx="4583986" cy="9109915"/>
                     </a:xfrm>
                     <a:prstGeom prst="rect">
                       <a:avLst/>
@@ -11675,6 +11673,8 @@
           </wp:inline>
         </w:drawing>
       </w:r>
+      <w:bookmarkStart w:id="22" w:name="_GoBack"/>
+      <w:bookmarkEnd w:id="22"/>
     </w:p>
     <w:p>
       <w:pPr>
@@ -20016,7 +20016,7 @@
 </file>
 
 <file path=customXml/itemProps1.xml><?xml version="1.0" encoding="utf-8"?>
-<ds:datastoreItem xmlns:ds="http://schemas.openxmlformats.org/officeDocument/2006/customXml" ds:itemID="{298C84DB-BC9B-4ECD-B6FA-58B123E880EC}">
+<ds:datastoreItem xmlns:ds="http://schemas.openxmlformats.org/officeDocument/2006/customXml" ds:itemID="{B9BEBB7B-FDC3-4043-8A15-2651830181F3}">
   <ds:schemaRefs>
     <ds:schemaRef ds:uri="http://schemas.openxmlformats.org/officeDocument/2006/bibliography"/>
   </ds:schemaRefs>

</xml_diff>

<commit_message>
Updated document revision located in footer.
</commit_message>
<xml_diff>
--- a/CascoLogix_MSP430AFE253_Experimeter_Board_User_Guide.docx
+++ b/CascoLogix_MSP430AFE253_Experimeter_Board_User_Guide.docx
@@ -6,6 +6,8 @@
       <w:pPr>
         <w:jc w:val="center"/>
       </w:pPr>
+      <w:bookmarkStart w:id="0" w:name="_GoBack"/>
+      <w:bookmarkEnd w:id="0"/>
       <w:r>
         <w:rPr>
           <w:noProof/>
@@ -1805,12 +1807,12 @@
       <w:pPr>
         <w:pStyle w:val="Heading1"/>
       </w:pPr>
-      <w:bookmarkStart w:id="0" w:name="_Toc398673096"/>
+      <w:bookmarkStart w:id="1" w:name="_Toc398673096"/>
       <w:r>
         <w:lastRenderedPageBreak/>
         <w:t>Revision History</w:t>
       </w:r>
-      <w:bookmarkEnd w:id="0"/>
+      <w:bookmarkEnd w:id="1"/>
     </w:p>
     <w:tbl>
       <w:tblPr>
@@ -2055,11 +2057,11 @@
       <w:pPr>
         <w:pStyle w:val="Heading1"/>
       </w:pPr>
-      <w:bookmarkStart w:id="1" w:name="_Toc398673097"/>
+      <w:bookmarkStart w:id="2" w:name="_Toc398673097"/>
       <w:r>
         <w:t>Features</w:t>
       </w:r>
-      <w:bookmarkEnd w:id="1"/>
+      <w:bookmarkEnd w:id="2"/>
     </w:p>
     <w:p>
       <w:pPr>
@@ -2748,12 +2750,12 @@
       <w:pPr>
         <w:pStyle w:val="Heading1"/>
       </w:pPr>
-      <w:bookmarkStart w:id="2" w:name="_Toc398673098"/>
+      <w:bookmarkStart w:id="3" w:name="_Toc398673098"/>
       <w:r>
         <w:lastRenderedPageBreak/>
         <w:t>Board Features</w:t>
       </w:r>
-      <w:bookmarkEnd w:id="2"/>
+      <w:bookmarkEnd w:id="3"/>
     </w:p>
     <w:p>
       <w:r>
@@ -5665,11 +5667,11 @@
       <w:pPr>
         <w:pStyle w:val="Heading2"/>
       </w:pPr>
-      <w:bookmarkStart w:id="3" w:name="_Toc398673099"/>
+      <w:bookmarkStart w:id="4" w:name="_Toc398673099"/>
       <w:r>
         <w:t>Mini USB Connector</w:t>
       </w:r>
-      <w:bookmarkEnd w:id="3"/>
+      <w:bookmarkEnd w:id="4"/>
     </w:p>
     <w:p>
       <w:r>
@@ -5728,11 +5730,11 @@
       <w:pPr>
         <w:pStyle w:val="Heading2"/>
       </w:pPr>
-      <w:bookmarkStart w:id="4" w:name="_Toc398673100"/>
+      <w:bookmarkStart w:id="5" w:name="_Toc398673100"/>
       <w:r>
         <w:t>External Power Connector</w:t>
       </w:r>
-      <w:bookmarkEnd w:id="4"/>
+      <w:bookmarkEnd w:id="5"/>
     </w:p>
     <w:p>
       <w:r>
@@ -5758,12 +5760,12 @@
       <w:pPr>
         <w:pStyle w:val="Heading2"/>
       </w:pPr>
-      <w:bookmarkStart w:id="5" w:name="_Toc398673101"/>
+      <w:bookmarkStart w:id="6" w:name="_Toc398673101"/>
       <w:r>
         <w:lastRenderedPageBreak/>
         <w:t>Analog Connections</w:t>
       </w:r>
-      <w:bookmarkEnd w:id="5"/>
+      <w:bookmarkEnd w:id="6"/>
     </w:p>
     <w:p>
       <w:r>
@@ -7529,11 +7531,11 @@
       <w:pPr>
         <w:pStyle w:val="Heading2"/>
       </w:pPr>
-      <w:bookmarkStart w:id="6" w:name="_Toc398673102"/>
+      <w:bookmarkStart w:id="7" w:name="_Toc398673102"/>
       <w:r>
         <w:t>GPIO Header</w:t>
       </w:r>
-      <w:bookmarkEnd w:id="6"/>
+      <w:bookmarkEnd w:id="7"/>
     </w:p>
     <w:p>
       <w:r>
@@ -9150,12 +9152,12 @@
       <w:pPr>
         <w:pStyle w:val="Heading2"/>
       </w:pPr>
-      <w:bookmarkStart w:id="7" w:name="_Toc398673103"/>
+      <w:bookmarkStart w:id="8" w:name="_Toc398673103"/>
       <w:r>
         <w:lastRenderedPageBreak/>
         <w:t>3.3V Jumper</w:t>
       </w:r>
-      <w:bookmarkEnd w:id="7"/>
+      <w:bookmarkEnd w:id="8"/>
     </w:p>
     <w:p>
       <w:r>
@@ -9426,11 +9428,11 @@
       <w:pPr>
         <w:pStyle w:val="Heading2"/>
       </w:pPr>
-      <w:bookmarkStart w:id="8" w:name="_Toc398673104"/>
+      <w:bookmarkStart w:id="9" w:name="_Toc398673104"/>
       <w:r>
         <w:t>TX &amp; RX Jumper</w:t>
       </w:r>
-      <w:bookmarkEnd w:id="8"/>
+      <w:bookmarkEnd w:id="9"/>
     </w:p>
     <w:p>
       <w:r>
@@ -9900,12 +9902,10 @@
       <w:pPr>
         <w:pStyle w:val="Heading2"/>
       </w:pPr>
-      <w:bookmarkStart w:id="9" w:name="_Toc398673105"/>
+      <w:bookmarkStart w:id="10" w:name="_Toc398673105"/>
       <w:r>
         <w:t>Spy-by-Wire Debug Header</w:t>
       </w:r>
-      <w:bookmarkStart w:id="10" w:name="_GoBack"/>
-      <w:bookmarkEnd w:id="9"/>
       <w:bookmarkEnd w:id="10"/>
     </w:p>
     <w:p>
@@ -18557,14 +18557,20 @@
         <w:rFonts w:asciiTheme="majorHAnsi" w:eastAsiaTheme="majorEastAsia" w:hAnsiTheme="majorHAnsi" w:cstheme="majorBidi"/>
       </w:rPr>
       <w:tab/>
-      <w:t>MSP430AFE253 Development Board User Guide</w:t>
+      <w:t>MSP430AFE253 Deve</w:t>
+    </w:r>
+    <w:r>
+      <w:rPr>
+        <w:rFonts w:asciiTheme="majorHAnsi" w:eastAsiaTheme="majorEastAsia" w:hAnsiTheme="majorHAnsi" w:cstheme="majorBidi"/>
+      </w:rPr>
+      <w:t>lopment Board User Guide</w:t>
     </w:r>
     <w:r>
       <w:rPr>
         <w:rFonts w:asciiTheme="majorHAnsi" w:eastAsiaTheme="majorEastAsia" w:hAnsiTheme="majorHAnsi" w:cstheme="majorBidi"/>
       </w:rPr>
       <w:tab/>
-      <w:t>Rev 1.0</w:t>
+      <w:t>Rev 1.3</w:t>
     </w:r>
   </w:p>
   <w:p>
@@ -18738,7 +18744,7 @@
         <w:rFonts w:asciiTheme="majorHAnsi" w:eastAsiaTheme="majorEastAsia" w:hAnsiTheme="majorHAnsi" w:cstheme="majorBidi"/>
         <w:noProof/>
       </w:rPr>
-      <w:t>11</w:t>
+      <w:t>12</w:t>
     </w:r>
     <w:r>
       <w:rPr>
@@ -21120,7 +21126,7 @@
 </file>
 
 <file path=customXml/itemProps1.xml><?xml version="1.0" encoding="utf-8"?>
-<ds:datastoreItem xmlns:ds="http://schemas.openxmlformats.org/officeDocument/2006/customXml" ds:itemID="{DC8DD8EF-CFB5-4C02-8683-E81B882706B2}">
+<ds:datastoreItem xmlns:ds="http://schemas.openxmlformats.org/officeDocument/2006/customXml" ds:itemID="{BE8F7945-2D11-405C-853C-BB326F928D82}">
   <ds:schemaRefs>
     <ds:schemaRef ds:uri="http://schemas.openxmlformats.org/officeDocument/2006/bibliography"/>
   </ds:schemaRefs>

</xml_diff>